<commit_message>
Correcting typos and a couple outdated elements
</commit_message>
<xml_diff>
--- a/libraries/JointControlFramework/Framework Overview.docx
+++ b/libraries/JointControlFramework/Framework Overview.docx
@@ -1,6 +1,6 @@
 
 <file path=word/document.xml><?xml version="1.0" encoding="utf-8"?>
-<w:document xmlns:wpc="http://schemas.microsoft.com/office/word/2010/wordprocessingCanvas" xmlns:cx="http://schemas.microsoft.com/office/drawing/2014/chartex" xmlns:cx1="http://schemas.microsoft.com/office/drawing/2015/9/8/chartex" xmlns:cx2="http://schemas.microsoft.com/office/drawing/2015/10/21/chartex" xmlns:cx3="http://schemas.microsoft.com/office/drawing/2016/5/9/chartex" xmlns:cx4="http://schemas.microsoft.com/office/drawing/2016/5/10/chartex" xmlns:cx5="http://schemas.microsoft.com/office/drawing/2016/5/11/chartex" xmlns:mc="http://schemas.openxmlformats.org/markup-compatibility/2006" xmlns:o="urn:schemas-microsoft-com:office:office" xmlns:r="http://schemas.openxmlformats.org/officeDocument/2006/relationships" xmlns:m="http://schemas.openxmlformats.org/officeDocument/2006/math" xmlns:v="urn:schemas-microsoft-com:vml" xmlns:wp14="http://schemas.microsoft.com/office/word/2010/wordprocessingDrawing" xmlns:wp="http://schemas.openxmlformats.org/drawingml/2006/wordprocessingDrawing" xmlns:w10="urn:schemas-microsoft-com:office:word" xmlns:w="http://schemas.openxmlformats.org/wordprocessingml/2006/main" xmlns:w14="http://schemas.microsoft.com/office/word/2010/wordml" xmlns:w15="http://schemas.microsoft.com/office/word/2012/wordml" xmlns:w16se="http://schemas.microsoft.com/office/word/2015/wordml/symex" xmlns:wpg="http://schemas.microsoft.com/office/word/2010/wordprocessingGroup" xmlns:wpi="http://schemas.microsoft.com/office/word/2010/wordprocessingInk" xmlns:wne="http://schemas.microsoft.com/office/word/2006/wordml" xmlns:wps="http://schemas.microsoft.com/office/word/2010/wordprocessingShape" mc:Ignorable="w14 w15 w16se wp14">
+<w:document xmlns:wpc="http://schemas.microsoft.com/office/word/2010/wordprocessingCanvas" xmlns:mc="http://schemas.openxmlformats.org/markup-compatibility/2006" xmlns:o="urn:schemas-microsoft-com:office:office" xmlns:r="http://schemas.openxmlformats.org/officeDocument/2006/relationships" xmlns:m="http://schemas.openxmlformats.org/officeDocument/2006/math" xmlns:v="urn:schemas-microsoft-com:vml" xmlns:wp14="http://schemas.microsoft.com/office/word/2010/wordprocessingDrawing" xmlns:wp="http://schemas.openxmlformats.org/drawingml/2006/wordprocessingDrawing" xmlns:w10="urn:schemas-microsoft-com:office:word" xmlns:w="http://schemas.openxmlformats.org/wordprocessingml/2006/main" xmlns:w14="http://schemas.microsoft.com/office/word/2010/wordml" xmlns:w15="http://schemas.microsoft.com/office/word/2012/wordml" xmlns:wpg="http://schemas.microsoft.com/office/word/2010/wordprocessingGroup" xmlns:wpi="http://schemas.microsoft.com/office/word/2010/wordprocessingInk" xmlns:wne="http://schemas.microsoft.com/office/word/2006/wordml" xmlns:wps="http://schemas.microsoft.com/office/word/2010/wordprocessingShape" mc:Ignorable="w14 w15 wp14">
   <w:body>
     <w:p>
       <w:pPr>
@@ -11,8 +11,6 @@
           <w:szCs w:val="24"/>
         </w:rPr>
       </w:pPr>
-      <w:bookmarkStart w:id="0" w:name="_GoBack"/>
-      <w:bookmarkEnd w:id="0"/>
       <w:r>
         <w:rPr>
           <w:rFonts w:ascii="Arial" w:eastAsia="Times New Roman" w:hAnsi="Arial" w:cs="Arial"/>
@@ -95,62 +93,14 @@
           <w:rFonts w:ascii="Arial" w:eastAsia="Times New Roman" w:hAnsi="Arial" w:cs="Arial"/>
           <w:color w:val="000000"/>
         </w:rPr>
-        <w:t xml:space="preserve">d third jobs are the </w:t>
-      </w:r>
-      <w:proofErr w:type="gramStart"/>
-      <w:r>
-        <w:rPr>
-          <w:rFonts w:ascii="Arial" w:eastAsia="Times New Roman" w:hAnsi="Arial" w:cs="Arial"/>
-          <w:color w:val="000000"/>
-        </w:rPr>
-        <w:t>main focus</w:t>
-      </w:r>
-      <w:proofErr w:type="gramEnd"/>
-      <w:r>
-        <w:rPr>
-          <w:rFonts w:ascii="Arial" w:eastAsia="Times New Roman" w:hAnsi="Arial" w:cs="Arial"/>
-          <w:color w:val="000000"/>
-        </w:rPr>
-        <w:t xml:space="preserve"> in this document. They </w:t>
-      </w:r>
-      <w:r>
-        <w:rPr>
-          <w:rFonts w:ascii="Arial" w:eastAsia="Times New Roman" w:hAnsi="Arial" w:cs="Arial"/>
-          <w:color w:val="000000"/>
-        </w:rPr>
-        <w:t xml:space="preserve">are a problem in that they entirely depend on what the arm is specifically doing -- IE moving the arm based on simple speed, or wanting to tell it to go to a certain position -- and what type of motor device the arm is </w:t>
-      </w:r>
-      <w:proofErr w:type="gramStart"/>
-      <w:r>
-        <w:rPr>
-          <w:rFonts w:ascii="Arial" w:eastAsia="Times New Roman" w:hAnsi="Arial" w:cs="Arial"/>
-          <w:color w:val="000000"/>
-        </w:rPr>
-        <w:t>actually using</w:t>
-      </w:r>
-      <w:proofErr w:type="gramEnd"/>
-      <w:r>
-        <w:rPr>
-          <w:rFonts w:ascii="Arial" w:eastAsia="Times New Roman" w:hAnsi="Arial" w:cs="Arial"/>
-          <w:color w:val="000000"/>
-        </w:rPr>
-        <w:t xml:space="preserve">. </w:t>
-      </w:r>
-      <w:proofErr w:type="gramStart"/>
-      <w:r>
-        <w:rPr>
-          <w:rFonts w:ascii="Arial" w:eastAsia="Times New Roman" w:hAnsi="Arial" w:cs="Arial"/>
-          <w:color w:val="000000"/>
-        </w:rPr>
-        <w:t>All of these</w:t>
-      </w:r>
-      <w:proofErr w:type="gramEnd"/>
-      <w:r>
-        <w:rPr>
-          <w:rFonts w:ascii="Arial" w:eastAsia="Times New Roman" w:hAnsi="Arial" w:cs="Arial"/>
-          <w:color w:val="000000"/>
-        </w:rPr>
-        <w:t xml:space="preserve"> things can be changed and modified, which means the software for them needs to be able to adapt as well. </w:t>
+        <w:t xml:space="preserve">d third jobs are the main focus in this document. They </w:t>
+      </w:r>
+      <w:r>
+        <w:rPr>
+          <w:rFonts w:ascii="Arial" w:eastAsia="Times New Roman" w:hAnsi="Arial" w:cs="Arial"/>
+          <w:color w:val="000000"/>
+        </w:rPr>
+        <w:t xml:space="preserve">are a problem in that they entirely depend on what the arm is specifically doing -- IE moving the arm based on simple speed, or wanting to tell it to go to a certain position -- and what type of motor device the arm is actually using. All of these things can be changed and modified, which means the software for them needs to be able to adapt as well. </w:t>
       </w:r>
     </w:p>
     <w:p>
@@ -275,23 +225,7 @@
           <w:rFonts w:ascii="Arial" w:eastAsia="Times New Roman" w:hAnsi="Arial" w:cs="Arial"/>
           <w:color w:val="000000"/>
         </w:rPr>
-        <w:t xml:space="preserve"> shall talk to -- a discrete (</w:t>
-      </w:r>
-      <w:proofErr w:type="gramStart"/>
-      <w:r>
-        <w:rPr>
-          <w:rFonts w:ascii="Arial" w:eastAsia="Times New Roman" w:hAnsi="Arial" w:cs="Arial"/>
-          <w:color w:val="000000"/>
-        </w:rPr>
-        <w:t>made out of</w:t>
-      </w:r>
-      <w:proofErr w:type="gramEnd"/>
-      <w:r>
-        <w:rPr>
-          <w:rFonts w:ascii="Arial" w:eastAsia="Times New Roman" w:hAnsi="Arial" w:cs="Arial"/>
-          <w:color w:val="000000"/>
-        </w:rPr>
-        <w:t xml:space="preserve"> non-IC components) H bridge, a motor controller, an IC H bridge, </w:t>
+        <w:t xml:space="preserve"> shall talk to -- a discrete (made out of non-IC components) H bridge, a motor controller, an IC H bridge, </w:t>
       </w:r>
       <w:proofErr w:type="spellStart"/>
       <w:r>
@@ -307,23 +241,7 @@
           <w:rFonts w:ascii="Arial" w:eastAsia="Times New Roman" w:hAnsi="Arial" w:cs="Arial"/>
           <w:color w:val="000000"/>
         </w:rPr>
-        <w:t xml:space="preserve"> -- all these different things can be wrapped up as separate modules, that is to say classes. Imagine this: Each algorithm class knows what input it takes -- position or speed, the two that can be currently sent by base station -- and what it should output to the motors -- also speed or position, some motor-controlling devices take one or the other. If it knows those two things, then it can take in an input value, decide what it wants the motor to do, and then returns either a speed or position value to be pushed onto the motor. Meanwhile, each motor-controlling-device-representing class shall contain the information for </w:t>
-      </w:r>
-      <w:proofErr w:type="gramStart"/>
-      <w:r>
-        <w:rPr>
-          <w:rFonts w:ascii="Arial" w:eastAsia="Times New Roman" w:hAnsi="Arial" w:cs="Arial"/>
-          <w:color w:val="000000"/>
-        </w:rPr>
-        <w:t>actually making</w:t>
-      </w:r>
-      <w:proofErr w:type="gramEnd"/>
-      <w:r>
-        <w:rPr>
-          <w:rFonts w:ascii="Arial" w:eastAsia="Times New Roman" w:hAnsi="Arial" w:cs="Arial"/>
-          <w:color w:val="000000"/>
-        </w:rPr>
-        <w:t xml:space="preserve"> the desired movement happen. It shall know what input it takes -- speed or position -- and that’s all it needs to know. From there, it’s free to convert the input into the actual physical action to make the motor move. </w:t>
+        <w:t xml:space="preserve"> -- all these different things can be wrapped up as separate modules, that is to say classes. Imagine this: Each algorithm class knows what input it takes -- position or speed, the two that can be currently sent by base station -- and what it should output to the motors -- also speed or position, some motor-controlling devices take one or the other. If it knows those two things, then it can take in an input value, decide what it wants the motor to do, and then returns either a speed or position value to be pushed onto the motor. Meanwhile, each motor-controlling-device-representing class shall contain the information for actually making the desired movement happen. It shall know what input it takes -- speed or position -- and that’s all it needs to know. From there, it’s free to convert the input into the actual physical action to make the motor move. </w:t>
       </w:r>
     </w:p>
     <w:p>
@@ -350,7 +268,21 @@
           <w:rFonts w:ascii="Arial" w:eastAsia="Times New Roman" w:hAnsi="Arial" w:cs="Arial"/>
           <w:color w:val="000000"/>
         </w:rPr>
-        <w:t xml:space="preserve">By lacing these classes together with a commonly accepted input -- speed from -1000 to 1000, or position from 0 to 10000 are the default values for now -- then these classes NEVER </w:t>
+        <w:t xml:space="preserve">By lacing these classes together with a commonly accepted input -- speed from -1000 to 1000, or position from 0 to </w:t>
+      </w:r>
+      <w:r>
+        <w:rPr>
+          <w:rFonts w:ascii="Arial" w:eastAsia="Times New Roman" w:hAnsi="Arial" w:cs="Arial"/>
+          <w:color w:val="000000"/>
+        </w:rPr>
+        <w:t>72</w:t>
+      </w:r>
+      <w:r>
+        <w:rPr>
+          <w:rFonts w:ascii="Arial" w:eastAsia="Times New Roman" w:hAnsi="Arial" w:cs="Arial"/>
+          <w:color w:val="000000"/>
+        </w:rPr>
+        <w:t xml:space="preserve">000 are the default values for now -- then these classes NEVER </w:t>
       </w:r>
       <w:r>
         <w:rPr>
@@ -364,23 +296,7 @@
           <w:rFonts w:ascii="Arial" w:eastAsia="Times New Roman" w:hAnsi="Arial" w:cs="Arial"/>
           <w:color w:val="000000"/>
         </w:rPr>
-        <w:t xml:space="preserve"> know what each other is </w:t>
-      </w:r>
-      <w:proofErr w:type="gramStart"/>
-      <w:r>
-        <w:rPr>
-          <w:rFonts w:ascii="Arial" w:eastAsia="Times New Roman" w:hAnsi="Arial" w:cs="Arial"/>
-          <w:color w:val="000000"/>
-        </w:rPr>
-        <w:t>actually doing</w:t>
-      </w:r>
-      <w:proofErr w:type="gramEnd"/>
-      <w:r>
-        <w:rPr>
-          <w:rFonts w:ascii="Arial" w:eastAsia="Times New Roman" w:hAnsi="Arial" w:cs="Arial"/>
-          <w:color w:val="000000"/>
-        </w:rPr>
-        <w:t xml:space="preserve">. You can make a new type of motor-controlling-device class for each new one we buy/each new one the mechanical team needs us to use, and just immediately plug it into the framework with minimal effort. Just have the new device class take in either the speed or position values -- the device wanting just one or the other -- and then the one programming that class doesn’t have to worry about where it’s coming from or how the algorithm decided on that value. </w:t>
+        <w:t xml:space="preserve"> know what each other is actually doing. You can make a new type of motor-controlling-device class for each new one we buy/each new one the mechanical team needs us to use, and just immediately plug it into the framework with minimal effort. Just have the new device class take in either the speed or position values -- the device wanting just one or the other -- and then the one programming that class doesn’t have to worry about where it’s coming from or how the algorithm decided on that value. </w:t>
       </w:r>
       <w:r>
         <w:rPr>
@@ -447,23 +363,7 @@
           <w:rFonts w:ascii="Arial" w:eastAsia="Times New Roman" w:hAnsi="Arial" w:cs="Arial"/>
           <w:color w:val="000000"/>
         </w:rPr>
-        <w:t xml:space="preserve">The architecture is composed of four </w:t>
-      </w:r>
-      <w:proofErr w:type="gramStart"/>
-      <w:r>
-        <w:rPr>
-          <w:rFonts w:ascii="Arial" w:eastAsia="Times New Roman" w:hAnsi="Arial" w:cs="Arial"/>
-          <w:color w:val="000000"/>
-        </w:rPr>
-        <w:t>classes, generally speaking</w:t>
-      </w:r>
-      <w:proofErr w:type="gramEnd"/>
-      <w:r>
-        <w:rPr>
-          <w:rFonts w:ascii="Arial" w:eastAsia="Times New Roman" w:hAnsi="Arial" w:cs="Arial"/>
-          <w:color w:val="000000"/>
-        </w:rPr>
-        <w:t xml:space="preserve">. </w:t>
+        <w:t xml:space="preserve">The architecture is composed of four classes, generally speaking. </w:t>
       </w:r>
     </w:p>
     <w:p>
@@ -506,23 +406,7 @@
           <w:rFonts w:ascii="Arial" w:eastAsia="Times New Roman" w:hAnsi="Arial" w:cs="Arial"/>
           <w:color w:val="000000"/>
         </w:rPr>
-        <w:t xml:space="preserve">. It’s responsible for figuring out how to convert between the main program’s input, and an output demanded by the physical motor controller that will </w:t>
-      </w:r>
-      <w:proofErr w:type="gramStart"/>
-      <w:r>
-        <w:rPr>
-          <w:rFonts w:ascii="Arial" w:eastAsia="Times New Roman" w:hAnsi="Arial" w:cs="Arial"/>
-          <w:color w:val="000000"/>
-        </w:rPr>
-        <w:t>actually move</w:t>
-      </w:r>
-      <w:proofErr w:type="gramEnd"/>
-      <w:r>
-        <w:rPr>
-          <w:rFonts w:ascii="Arial" w:eastAsia="Times New Roman" w:hAnsi="Arial" w:cs="Arial"/>
-          <w:color w:val="000000"/>
-        </w:rPr>
-        <w:t xml:space="preserve"> the motor, as well as any control loops. It </w:t>
+        <w:t xml:space="preserve">. It’s responsible for figuring out how to convert between the main program’s input, and an output demanded by the physical motor controller that will actually move the motor, as well as any control loops. It </w:t>
       </w:r>
       <w:r>
         <w:rPr>
@@ -619,23 +503,7 @@
           <w:rFonts w:ascii="Arial" w:eastAsia="Times New Roman" w:hAnsi="Arial" w:cs="Arial"/>
           <w:color w:val="000000"/>
         </w:rPr>
-        <w:t xml:space="preserve">. It contains the information needed to </w:t>
-      </w:r>
-      <w:proofErr w:type="gramStart"/>
-      <w:r>
-        <w:rPr>
-          <w:rFonts w:ascii="Arial" w:eastAsia="Times New Roman" w:hAnsi="Arial" w:cs="Arial"/>
-          <w:color w:val="000000"/>
-        </w:rPr>
-        <w:t>actually get</w:t>
-      </w:r>
-      <w:proofErr w:type="gramEnd"/>
-      <w:r>
-        <w:rPr>
-          <w:rFonts w:ascii="Arial" w:eastAsia="Times New Roman" w:hAnsi="Arial" w:cs="Arial"/>
-          <w:color w:val="000000"/>
-        </w:rPr>
-        <w:t xml:space="preserve"> feedback from a device. For example, there should be a class made to represent an encoder sensor if we use one; the class will contain functions for reading signals from the device, and return either speed or position (different types of feedback can be implemented later, if used). It shouldn’t be the job of the </w:t>
+        <w:t xml:space="preserve">. It contains the information needed to actually get feedback from a device. For example, there should be a class made to represent an encoder sensor if we use one; the class will contain functions for reading signals from the device, and return either speed or position (different types of feedback can be implemented later, if used). It shouldn’t be the job of the </w:t>
       </w:r>
       <w:proofErr w:type="spellStart"/>
       <w:r>
@@ -651,23 +519,7 @@
           <w:rFonts w:ascii="Arial" w:eastAsia="Times New Roman" w:hAnsi="Arial" w:cs="Arial"/>
           <w:color w:val="000000"/>
         </w:rPr>
-        <w:t xml:space="preserve"> class to worry about how the feedback is </w:t>
-      </w:r>
-      <w:proofErr w:type="gramStart"/>
-      <w:r>
-        <w:rPr>
-          <w:rFonts w:ascii="Arial" w:eastAsia="Times New Roman" w:hAnsi="Arial" w:cs="Arial"/>
-          <w:color w:val="000000"/>
-        </w:rPr>
-        <w:t>actually communicated</w:t>
-      </w:r>
-      <w:proofErr w:type="gramEnd"/>
-      <w:r>
-        <w:rPr>
-          <w:rFonts w:ascii="Arial" w:eastAsia="Times New Roman" w:hAnsi="Arial" w:cs="Arial"/>
-          <w:color w:val="000000"/>
-        </w:rPr>
-        <w:t>, just what it is, which is why this class exists. The class should be constructed by the main program and as such the constructor should be public, and the constructor should contain whatever information is needed to get the feedback such as what pins need to be read from, if any.</w:t>
+        <w:t xml:space="preserve"> class to worry about how the feedback is actually communicated, just what it is, which is why this class exists. The class should be constructed by the main program and as such the constructor should be public, and the constructor should contain whatever information is needed to get the feedback such as what pins need to be read from, if any.</w:t>
       </w:r>
     </w:p>
     <w:p>
@@ -710,39 +562,7 @@
           <w:rFonts w:ascii="Arial" w:eastAsia="Times New Roman" w:hAnsi="Arial" w:cs="Arial"/>
           <w:color w:val="000000"/>
         </w:rPr>
-        <w:t xml:space="preserve">. Basically, this represents whatever external device we are </w:t>
-      </w:r>
-      <w:proofErr w:type="gramStart"/>
-      <w:r>
-        <w:rPr>
-          <w:rFonts w:ascii="Arial" w:eastAsia="Times New Roman" w:hAnsi="Arial" w:cs="Arial"/>
-          <w:color w:val="000000"/>
-        </w:rPr>
-        <w:t>actually using</w:t>
-      </w:r>
-      <w:proofErr w:type="gramEnd"/>
-      <w:r>
-        <w:rPr>
-          <w:rFonts w:ascii="Arial" w:eastAsia="Times New Roman" w:hAnsi="Arial" w:cs="Arial"/>
-          <w:color w:val="000000"/>
-        </w:rPr>
-        <w:t xml:space="preserve"> to move the motor (yes we’ll always be using some kind of external device to do it, you can’t move a motor just with a microcontroller. Exception might be a </w:t>
-      </w:r>
-      <w:proofErr w:type="gramStart"/>
-      <w:r>
-        <w:rPr>
-          <w:rFonts w:ascii="Arial" w:eastAsia="Times New Roman" w:hAnsi="Arial" w:cs="Arial"/>
-          <w:color w:val="000000"/>
-        </w:rPr>
-        <w:t>servo,</w:t>
-      </w:r>
-      <w:proofErr w:type="gramEnd"/>
-      <w:r>
-        <w:rPr>
-          <w:rFonts w:ascii="Arial" w:eastAsia="Times New Roman" w:hAnsi="Arial" w:cs="Arial"/>
-          <w:color w:val="000000"/>
-        </w:rPr>
-        <w:t xml:space="preserve"> we’ll just create a derived class called ‘</w:t>
+        <w:t>. Basically, this represents whatever external device we are actually using to move the motor (yes we’ll always be using some kind of external device to do it, you can’t move a motor just with a microcontroller. Exception might be a servo, we’ll just create a derived class called ‘</w:t>
       </w:r>
       <w:proofErr w:type="spellStart"/>
       <w:r>
@@ -758,23 +578,7 @@
           <w:rFonts w:ascii="Arial" w:eastAsia="Times New Roman" w:hAnsi="Arial" w:cs="Arial"/>
           <w:color w:val="000000"/>
         </w:rPr>
-        <w:t xml:space="preserve">’ or something). The class is responsible for knowing how to communicate to the external device </w:t>
-      </w:r>
-      <w:proofErr w:type="gramStart"/>
-      <w:r>
-        <w:rPr>
-          <w:rFonts w:ascii="Arial" w:eastAsia="Times New Roman" w:hAnsi="Arial" w:cs="Arial"/>
-          <w:color w:val="000000"/>
-        </w:rPr>
-        <w:t>in order to</w:t>
-      </w:r>
-      <w:proofErr w:type="gramEnd"/>
-      <w:r>
-        <w:rPr>
-          <w:rFonts w:ascii="Arial" w:eastAsia="Times New Roman" w:hAnsi="Arial" w:cs="Arial"/>
-          <w:color w:val="000000"/>
-        </w:rPr>
-        <w:t xml:space="preserve"> get the motor actually moving, and to get it to move based on the value the class is sent. The two types of input these class can currently expect to take are either speed or position. The class should be constructed by the main program and as such the constructor should be public, and the constructor should contain whatever information is needed to get the feedback such as what pins need to be read from, if any. </w:t>
+        <w:t xml:space="preserve">’ or something). The class is responsible for knowing how to communicate to the external device in order to get the motor actually moving, and to get it to move based on the value the class is sent. The two types of input these class can currently expect to take are either speed or position. The class should be constructed by the main program and as such the constructor should be public, and the constructor should contain whatever information is needed to get the feedback such as what pins need to be read from, if any. </w:t>
       </w:r>
     </w:p>
     <w:p>
@@ -1003,7 +807,21 @@
           <w:rFonts w:ascii="Arial" w:eastAsia="Times New Roman" w:hAnsi="Arial" w:cs="Arial"/>
           <w:color w:val="000000"/>
         </w:rPr>
-        <w:t>interface then takes these factors, and pics o</w:t>
+        <w:t>interface then takes these factors, and pic</w:t>
+      </w:r>
+      <w:r>
+        <w:rPr>
+          <w:rFonts w:ascii="Arial" w:eastAsia="Times New Roman" w:hAnsi="Arial" w:cs="Arial"/>
+          <w:color w:val="000000"/>
+        </w:rPr>
+        <w:t>k</w:t>
+      </w:r>
+      <w:r>
+        <w:rPr>
+          <w:rFonts w:ascii="Arial" w:eastAsia="Times New Roman" w:hAnsi="Arial" w:cs="Arial"/>
+          <w:color w:val="000000"/>
+        </w:rPr>
+        <w:t>s o</w:t>
       </w:r>
       <w:r>
         <w:rPr>
@@ -1200,23 +1018,7 @@
           <w:rFonts w:ascii="Arial" w:eastAsia="Times New Roman" w:hAnsi="Arial" w:cs="Arial"/>
           <w:color w:val="000000"/>
         </w:rPr>
-        <w:t xml:space="preserve"> signal on the pin that’s connected to the custom H bridge, either its forward or reverse pin based on </w:t>
-      </w:r>
-      <w:proofErr w:type="gramStart"/>
-      <w:r>
-        <w:rPr>
-          <w:rFonts w:ascii="Arial" w:eastAsia="Times New Roman" w:hAnsi="Arial" w:cs="Arial"/>
-          <w:color w:val="000000"/>
-        </w:rPr>
-        <w:t>whether or not</w:t>
-      </w:r>
-      <w:proofErr w:type="gramEnd"/>
-      <w:r>
-        <w:rPr>
-          <w:rFonts w:ascii="Arial" w:eastAsia="Times New Roman" w:hAnsi="Arial" w:cs="Arial"/>
-          <w:color w:val="000000"/>
-        </w:rPr>
-        <w:t xml:space="preserve"> the speed indicated to go forward or backward.</w:t>
+        <w:t xml:space="preserve"> signal on the pin that’s connected to the custom H bridge, either its forward or reverse pin based on whether or not the speed indicated to go forward or backward.</w:t>
       </w:r>
     </w:p>
     <w:p>
@@ -1441,23 +1243,7 @@
           <w:rFonts w:ascii="Arial" w:eastAsia="Times New Roman" w:hAnsi="Arial" w:cs="Arial"/>
           <w:color w:val="000000"/>
         </w:rPr>
-        <w:t xml:space="preserve"> classes take either speed or position, and are constructed </w:t>
-      </w:r>
-      <w:proofErr w:type="spellStart"/>
-      <w:r>
-        <w:rPr>
-          <w:rFonts w:ascii="Arial" w:eastAsia="Times New Roman" w:hAnsi="Arial" w:cs="Arial"/>
-          <w:color w:val="000000"/>
-        </w:rPr>
-        <w:t>publically</w:t>
-      </w:r>
-      <w:proofErr w:type="spellEnd"/>
-      <w:r>
-        <w:rPr>
-          <w:rFonts w:ascii="Arial" w:eastAsia="Times New Roman" w:hAnsi="Arial" w:cs="Arial"/>
-          <w:color w:val="000000"/>
-        </w:rPr>
-        <w:t xml:space="preserve"> by the main program with all the hardware info needed to send values to the </w:t>
+        <w:t xml:space="preserve"> classes take either speed or position, and are constructed publically by the main program with all the hardware info needed to send values to the </w:t>
       </w:r>
       <w:proofErr w:type="spellStart"/>
       <w:r>
@@ -1473,23 +1259,7 @@
           <w:rFonts w:ascii="Arial" w:eastAsia="Times New Roman" w:hAnsi="Arial" w:cs="Arial"/>
           <w:color w:val="000000"/>
         </w:rPr>
-        <w:t xml:space="preserve"> output device. Feedback devices output either speed or position, and are </w:t>
-      </w:r>
-      <w:proofErr w:type="spellStart"/>
-      <w:r>
-        <w:rPr>
-          <w:rFonts w:ascii="Arial" w:eastAsia="Times New Roman" w:hAnsi="Arial" w:cs="Arial"/>
-          <w:color w:val="000000"/>
-        </w:rPr>
-        <w:t>publically</w:t>
-      </w:r>
-      <w:proofErr w:type="spellEnd"/>
-      <w:r>
-        <w:rPr>
-          <w:rFonts w:ascii="Arial" w:eastAsia="Times New Roman" w:hAnsi="Arial" w:cs="Arial"/>
-          <w:color w:val="000000"/>
-        </w:rPr>
-        <w:t xml:space="preserve"> constructed by the main program with all the hardware info needed to receive values from the physical feedback device. </w:t>
+        <w:t xml:space="preserve"> output device. Feedback devices output either speed or position, and are publically constructed by the main program with all the hardware info needed to receive values from the physical feedback device. </w:t>
       </w:r>
     </w:p>
     <w:p>
@@ -1615,7 +1385,6 @@
         <w:t xml:space="preserve"> </w:t>
       </w:r>
       <w:proofErr w:type="spellStart"/>
-      <w:proofErr w:type="gramStart"/>
       <w:r>
         <w:rPr>
           <w:rFonts w:ascii="Arial" w:eastAsia="Times New Roman" w:hAnsi="Arial" w:cs="Arial"/>
@@ -1632,7 +1401,6 @@
         <w:t>(</w:t>
       </w:r>
       <w:proofErr w:type="spellStart"/>
-      <w:proofErr w:type="gramEnd"/>
       <w:r>
         <w:rPr>
           <w:rFonts w:ascii="Arial" w:eastAsia="Times New Roman" w:hAnsi="Arial" w:cs="Arial"/>
@@ -1906,23 +1674,7 @@
           <w:rFonts w:ascii="Arial" w:eastAsia="Times New Roman" w:hAnsi="Arial" w:cs="Arial"/>
           <w:color w:val="000000"/>
         </w:rPr>
-        <w:t xml:space="preserve"> then you </w:t>
-      </w:r>
-      <w:proofErr w:type="gramStart"/>
-      <w:r>
-        <w:rPr>
-          <w:rFonts w:ascii="Arial" w:eastAsia="Times New Roman" w:hAnsi="Arial" w:cs="Arial"/>
-          <w:color w:val="000000"/>
-        </w:rPr>
-        <w:t>have to</w:t>
-      </w:r>
-      <w:proofErr w:type="gramEnd"/>
-      <w:r>
-        <w:rPr>
-          <w:rFonts w:ascii="Arial" w:eastAsia="Times New Roman" w:hAnsi="Arial" w:cs="Arial"/>
-          <w:color w:val="000000"/>
-        </w:rPr>
-        <w:t xml:space="preserve"> edit</w:t>
+        <w:t xml:space="preserve"> then you have to edit</w:t>
       </w:r>
       <w:r>
         <w:rPr>
@@ -1985,23 +1737,7 @@
           <w:rFonts w:ascii="Arial" w:eastAsia="Times New Roman" w:hAnsi="Arial" w:cs="Arial"/>
           <w:color w:val="000000"/>
         </w:rPr>
-        <w:t xml:space="preserve"> When in doubt, make an inquiry. </w:t>
-      </w:r>
-      <w:proofErr w:type="gramStart"/>
-      <w:r>
-        <w:rPr>
-          <w:rFonts w:ascii="Arial" w:eastAsia="Times New Roman" w:hAnsi="Arial" w:cs="Arial"/>
-          <w:color w:val="000000"/>
-        </w:rPr>
-        <w:t>Also</w:t>
-      </w:r>
-      <w:proofErr w:type="gramEnd"/>
-      <w:r>
-        <w:rPr>
-          <w:rFonts w:ascii="Arial" w:eastAsia="Times New Roman" w:hAnsi="Arial" w:cs="Arial"/>
-          <w:color w:val="000000"/>
-        </w:rPr>
-        <w:t xml:space="preserve"> keep in mind accessor levels – the main program should not be able to call most of these class’s methods besides inte</w:t>
+        <w:t xml:space="preserve"> When in doubt, make an inquiry. Also keep in mind accessor levels – the main program should not be able to call most of these class’s methods besides inte</w:t>
       </w:r>
       <w:r>
         <w:rPr>
@@ -2116,9 +1852,8 @@
                 <w:bCs/>
                 <w:color w:val="000000"/>
               </w:rPr>
-              <w:t xml:space="preserve">Classes using </w:t>
+              <w:t xml:space="preserve">Classes using other classes diagram. </w:t>
             </w:r>
-            <w:proofErr w:type="gramStart"/>
             <w:r>
               <w:rPr>
                 <w:rFonts w:ascii="Arial" w:eastAsia="Times New Roman" w:hAnsi="Arial" w:cs="Arial"/>
@@ -2126,9 +1861,10 @@
                 <w:bCs/>
                 <w:color w:val="000000"/>
               </w:rPr>
-              <w:t>other</w:t>
+              <w:t>Joint interface has a pointer to an</w:t>
             </w:r>
-            <w:proofErr w:type="gramEnd"/>
+            <w:bookmarkStart w:id="0" w:name="_GoBack"/>
+            <w:bookmarkEnd w:id="0"/>
             <w:r>
               <w:rPr>
                 <w:rFonts w:ascii="Arial" w:eastAsia="Times New Roman" w:hAnsi="Arial" w:cs="Arial"/>
@@ -2136,7 +1872,7 @@
                 <w:bCs/>
                 <w:color w:val="000000"/>
               </w:rPr>
-              <w:t xml:space="preserve"> classes diagram. Top classes use bottom classes. Not actual class names, just descriptors</w:t>
+              <w:t xml:space="preserve"> instance of the two classes below it</w:t>
             </w:r>
           </w:p>
         </w:tc>
@@ -2745,7 +2481,7 @@
 </file>
 
 <file path=word/styles.xml><?xml version="1.0" encoding="utf-8"?>
-<w:styles xmlns:mc="http://schemas.openxmlformats.org/markup-compatibility/2006" xmlns:r="http://schemas.openxmlformats.org/officeDocument/2006/relationships" xmlns:w="http://schemas.openxmlformats.org/wordprocessingml/2006/main" xmlns:w14="http://schemas.microsoft.com/office/word/2010/wordml" xmlns:w15="http://schemas.microsoft.com/office/word/2012/wordml" xmlns:w16se="http://schemas.microsoft.com/office/word/2015/wordml/symex" mc:Ignorable="w14 w15 w16se">
+<w:styles xmlns:mc="http://schemas.openxmlformats.org/markup-compatibility/2006" xmlns:r="http://schemas.openxmlformats.org/officeDocument/2006/relationships" xmlns:w="http://schemas.openxmlformats.org/wordprocessingml/2006/main" xmlns:w14="http://schemas.microsoft.com/office/word/2010/wordml" xmlns:w15="http://schemas.microsoft.com/office/word/2012/wordml" mc:Ignorable="w14 w15">
   <w:docDefaults>
     <w:rPrDefault>
       <w:rPr>
@@ -2761,7 +2497,7 @@
       </w:pPr>
     </w:pPrDefault>
   </w:docDefaults>
-  <w:latentStyles w:defLockedState="0" w:defUIPriority="99" w:defSemiHidden="0" w:defUnhideWhenUsed="0" w:defQFormat="0" w:count="374">
+  <w:latentStyles w:defLockedState="0" w:defUIPriority="99" w:defSemiHidden="0" w:defUnhideWhenUsed="0" w:defQFormat="0" w:count="371">
     <w:lsdException w:name="Normal" w:uiPriority="0" w:qFormat="1"/>
     <w:lsdException w:name="heading 1" w:uiPriority="9" w:qFormat="1"/>
     <w:lsdException w:name="heading 2" w:semiHidden="1" w:uiPriority="9" w:unhideWhenUsed="1" w:qFormat="1"/>
@@ -3133,9 +2869,6 @@
     <w:lsdException w:name="List Table 5 Dark Accent 6" w:uiPriority="50"/>
     <w:lsdException w:name="List Table 6 Colorful Accent 6" w:uiPriority="51"/>
     <w:lsdException w:name="List Table 7 Colorful Accent 6" w:uiPriority="52"/>
-    <w:lsdException w:name="Mention" w:semiHidden="1" w:unhideWhenUsed="1"/>
-    <w:lsdException w:name="Smart Hyperlink" w:semiHidden="1" w:unhideWhenUsed="1"/>
-    <w:lsdException w:name="Hashtag" w:semiHidden="1" w:unhideWhenUsed="1"/>
   </w:latentStyles>
   <w:style w:type="paragraph" w:default="1" w:styleId="Normal">
     <w:name w:val="Normal"/>

</xml_diff>